<commit_message>
Module 4 and More Pre-Processing Progress
</commit_message>
<xml_diff>
--- a/Module 2.docx
+++ b/Module 2.docx
@@ -9,8 +9,6 @@
           <w:szCs w:val="24"/>
         </w:rPr>
       </w:pPr>
-      <w:bookmarkStart w:id="0" w:name="_GoBack"/>
-      <w:bookmarkEnd w:id="0"/>
       <w:r>
         <w:rPr>
           <w:b/>
@@ -33,7 +31,7 @@
     </w:p>
     <w:p>
       <w:pPr>
-        <w:ind w:left="720" w:firstLine="720"/>
+        <w:ind w:left="720"/>
         <w:rPr>
           <w:sz w:val="24"/>
           <w:szCs w:val="24"/>
@@ -143,11 +141,221 @@
           <w:szCs w:val="24"/>
         </w:rPr>
         <w:t xml:space="preserve"> </w:t>
+      </w:r>
+      <w:r>
+        <w:rPr>
+          <w:sz w:val="24"/>
+          <w:szCs w:val="24"/>
+        </w:rPr>
+        <w:t xml:space="preserve">Πιο συγκεκριμένα χρειαζόμαστε μια Βάση δεδομένων στην οποία η επιχείρηση θα αποθηκεύει το ιστορικό των παραγγελιών </w:t>
+      </w:r>
+      <w:r>
+        <w:rPr>
+          <w:sz w:val="24"/>
+          <w:szCs w:val="24"/>
+        </w:rPr>
+        <w:t xml:space="preserve">του κάθε προϊόντος ξεχωριστά </w:t>
+      </w:r>
+      <w:r>
+        <w:rPr>
+          <w:sz w:val="24"/>
+          <w:szCs w:val="24"/>
+        </w:rPr>
+        <w:t>σε</w:t>
+      </w:r>
+      <w:r>
+        <w:rPr>
+          <w:sz w:val="24"/>
+          <w:szCs w:val="24"/>
+        </w:rPr>
+        <w:t xml:space="preserve"> συν</w:t>
+      </w:r>
+      <w:r>
+        <w:rPr>
+          <w:sz w:val="24"/>
+          <w:szCs w:val="24"/>
+        </w:rPr>
+        <w:t>ά</w:t>
+      </w:r>
+      <w:r>
+        <w:rPr>
+          <w:sz w:val="24"/>
+          <w:szCs w:val="24"/>
+        </w:rPr>
+        <w:t>ρτ</w:t>
+      </w:r>
+      <w:r>
+        <w:rPr>
+          <w:sz w:val="24"/>
+          <w:szCs w:val="24"/>
+        </w:rPr>
+        <w:t>η</w:t>
+      </w:r>
+      <w:r>
+        <w:rPr>
+          <w:sz w:val="24"/>
+          <w:szCs w:val="24"/>
+        </w:rPr>
+        <w:t>σ</w:t>
+      </w:r>
+      <w:r>
+        <w:rPr>
+          <w:sz w:val="24"/>
+          <w:szCs w:val="24"/>
+        </w:rPr>
+        <w:t>η με</w:t>
+      </w:r>
+      <w:r>
+        <w:rPr>
+          <w:sz w:val="24"/>
+          <w:szCs w:val="24"/>
+        </w:rPr>
+        <w:t xml:space="preserve"> τη</w:t>
+      </w:r>
+      <w:r>
+        <w:rPr>
+          <w:sz w:val="24"/>
+          <w:szCs w:val="24"/>
+        </w:rPr>
+        <w:t>ν</w:t>
+      </w:r>
+      <w:r>
+        <w:rPr>
+          <w:sz w:val="24"/>
+          <w:szCs w:val="24"/>
+        </w:rPr>
+        <w:t xml:space="preserve"> ημέρα και τη</w:t>
+      </w:r>
+      <w:r>
+        <w:rPr>
+          <w:sz w:val="24"/>
+          <w:szCs w:val="24"/>
+        </w:rPr>
+        <w:t>ν</w:t>
+      </w:r>
+      <w:r>
+        <w:rPr>
+          <w:sz w:val="24"/>
+          <w:szCs w:val="24"/>
+        </w:rPr>
+        <w:t xml:space="preserve"> ημερομηνία</w:t>
+      </w:r>
+      <w:r>
+        <w:rPr>
+          <w:sz w:val="24"/>
+          <w:szCs w:val="24"/>
+        </w:rPr>
+        <w:t xml:space="preserve"> τη</w:t>
+      </w:r>
+      <w:r>
+        <w:rPr>
+          <w:sz w:val="24"/>
+          <w:szCs w:val="24"/>
+        </w:rPr>
+        <w:t>ν</w:t>
+      </w:r>
+      <w:r>
+        <w:rPr>
+          <w:sz w:val="24"/>
+          <w:szCs w:val="24"/>
+        </w:rPr>
+        <w:t xml:space="preserve"> οποία πουλήθηκε</w:t>
+      </w:r>
+      <w:r>
+        <w:rPr>
+          <w:sz w:val="24"/>
+          <w:szCs w:val="24"/>
+        </w:rPr>
+        <w:t>.</w:t>
+      </w:r>
+      <w:r>
+        <w:rPr>
+          <w:sz w:val="24"/>
+          <w:szCs w:val="24"/>
+        </w:rPr>
+        <w:t xml:space="preserve"> Το αποτέλεσμα που θα παράξουμε θα λαμβάνει </w:t>
+      </w:r>
+      <w:r>
+        <w:rPr>
+          <w:sz w:val="24"/>
+          <w:szCs w:val="24"/>
+        </w:rPr>
+        <w:t>υπόψη όλες αυτές τις καταγραφές και θα προβλέπει ξεχωριστά ποια προϊόντα θα πουληθ</w:t>
+      </w:r>
+      <w:r>
+        <w:rPr>
+          <w:sz w:val="24"/>
+          <w:szCs w:val="24"/>
+        </w:rPr>
+        <w:t>ούν σε οποιαδήποτε ημερομηνία καθ</w:t>
+      </w:r>
+      <w:r>
+        <w:rPr>
+          <w:sz w:val="24"/>
+          <w:szCs w:val="24"/>
+        </w:rPr>
+        <w:t>ώ</w:t>
+      </w:r>
+      <w:r>
+        <w:rPr>
+          <w:sz w:val="24"/>
+          <w:szCs w:val="24"/>
+        </w:rPr>
+        <w:t>ς</w:t>
+      </w:r>
+      <w:r>
+        <w:rPr>
+          <w:sz w:val="24"/>
+          <w:szCs w:val="24"/>
+        </w:rPr>
+        <w:t xml:space="preserve"> </w:t>
+      </w:r>
+      <w:r>
+        <w:rPr>
+          <w:sz w:val="24"/>
+          <w:szCs w:val="24"/>
+        </w:rPr>
+        <w:t>και</w:t>
+      </w:r>
+      <w:r>
+        <w:rPr>
+          <w:sz w:val="24"/>
+          <w:szCs w:val="24"/>
+        </w:rPr>
+        <w:t xml:space="preserve"> </w:t>
+      </w:r>
+      <w:r>
+        <w:rPr>
+          <w:sz w:val="24"/>
+          <w:szCs w:val="24"/>
+        </w:rPr>
+        <w:t>τη ποσότη</w:t>
+      </w:r>
+      <w:r>
+        <w:rPr>
+          <w:sz w:val="24"/>
+          <w:szCs w:val="24"/>
+        </w:rPr>
+        <w:t>τα αυτ</w:t>
+      </w:r>
+      <w:r>
+        <w:rPr>
+          <w:sz w:val="24"/>
+          <w:szCs w:val="24"/>
+        </w:rPr>
+        <w:t>ώ</w:t>
+      </w:r>
+      <w:r>
+        <w:rPr>
+          <w:sz w:val="24"/>
+          <w:szCs w:val="24"/>
+        </w:rPr>
+        <w:t>ν.</w:t>
       </w:r>
     </w:p>
     <w:p>
       <w:pPr>
-        <w:ind w:left="720" w:firstLine="720"/>
+        <w:ind w:left="720"/>
         <w:rPr>
           <w:sz w:val="24"/>
           <w:szCs w:val="24"/>
@@ -158,119 +366,35 @@
           <w:sz w:val="24"/>
           <w:szCs w:val="24"/>
         </w:rPr>
-        <w:t xml:space="preserve">Πιο συγκεκριμένα χρειαζόμαστε μια Βάση δεδομένων στην οποία η επιχείρηση θα αποθηκεύει το ιστορικό των παραγγελιών </w:t>
-      </w:r>
-      <w:r>
-        <w:rPr>
-          <w:sz w:val="24"/>
-          <w:szCs w:val="24"/>
-        </w:rPr>
-        <w:t xml:space="preserve">του κάθε προϊόντος ξεχωριστά </w:t>
-      </w:r>
-      <w:r>
-        <w:rPr>
-          <w:sz w:val="24"/>
-          <w:szCs w:val="24"/>
-        </w:rPr>
-        <w:t>σε</w:t>
-      </w:r>
-      <w:r>
-        <w:rPr>
-          <w:sz w:val="24"/>
-          <w:szCs w:val="24"/>
-        </w:rPr>
-        <w:t xml:space="preserve"> συν</w:t>
-      </w:r>
-      <w:r>
-        <w:rPr>
-          <w:sz w:val="24"/>
-          <w:szCs w:val="24"/>
-        </w:rPr>
-        <w:t>ά</w:t>
-      </w:r>
-      <w:r>
-        <w:rPr>
-          <w:sz w:val="24"/>
-          <w:szCs w:val="24"/>
-        </w:rPr>
-        <w:t>ρτ</w:t>
-      </w:r>
-      <w:r>
-        <w:rPr>
-          <w:sz w:val="24"/>
-          <w:szCs w:val="24"/>
-        </w:rPr>
-        <w:t>η</w:t>
-      </w:r>
-      <w:r>
-        <w:rPr>
-          <w:sz w:val="24"/>
-          <w:szCs w:val="24"/>
-        </w:rPr>
-        <w:t>σ</w:t>
-      </w:r>
-      <w:r>
-        <w:rPr>
-          <w:sz w:val="24"/>
-          <w:szCs w:val="24"/>
-        </w:rPr>
-        <w:t>η με</w:t>
-      </w:r>
-      <w:r>
-        <w:rPr>
-          <w:sz w:val="24"/>
-          <w:szCs w:val="24"/>
-        </w:rPr>
-        <w:t xml:space="preserve"> τη</w:t>
-      </w:r>
-      <w:r>
-        <w:rPr>
-          <w:sz w:val="24"/>
-          <w:szCs w:val="24"/>
-        </w:rPr>
-        <w:t>ν</w:t>
-      </w:r>
-      <w:r>
-        <w:rPr>
-          <w:sz w:val="24"/>
-          <w:szCs w:val="24"/>
-        </w:rPr>
-        <w:t xml:space="preserve"> ημέρα και τη</w:t>
-      </w:r>
-      <w:r>
-        <w:rPr>
-          <w:sz w:val="24"/>
-          <w:szCs w:val="24"/>
-        </w:rPr>
-        <w:t>ν</w:t>
-      </w:r>
-      <w:r>
-        <w:rPr>
-          <w:sz w:val="24"/>
-          <w:szCs w:val="24"/>
-        </w:rPr>
-        <w:t xml:space="preserve"> ημερομηνία</w:t>
-      </w:r>
-      <w:r>
-        <w:rPr>
-          <w:sz w:val="24"/>
-          <w:szCs w:val="24"/>
-        </w:rPr>
-        <w:t xml:space="preserve"> τη</w:t>
-      </w:r>
-      <w:r>
-        <w:rPr>
-          <w:sz w:val="24"/>
-          <w:szCs w:val="24"/>
-        </w:rPr>
-        <w:t>ν</w:t>
-      </w:r>
-      <w:r>
-        <w:rPr>
-          <w:sz w:val="24"/>
-          <w:szCs w:val="24"/>
-        </w:rPr>
-        <w:t xml:space="preserve"> οποία πουλήθηκε</w:t>
+        <w:t>Στο παράδειγμα της εργασίας χρημοσιοποιούμε το ιστορικό πωλήσεων ενός αρτοποιείου. Η βαση ειναι δομημένη με την εξής σειρά: Ημερομηνία, Ημέρα της εβδομάδας και μετά οι πωλήσεις απο το κάθε προϊόν την εν λόγω ημέρα ξεχώριστα. Χρησιμοποιώντας μια βάση δεδομένων επιτυγχάνουμε</w:t>
+      </w:r>
+      <w:r>
+        <w:rPr>
+          <w:sz w:val="24"/>
+          <w:szCs w:val="24"/>
+        </w:rPr>
+        <w:t xml:space="preserve"> να μειώσουμε σημαντικά τις ανάγκες για αποθηκευτικό χωρο καθώς και να επεξεργαστούμε τα δεδομένα με ένα </w:t>
+      </w:r>
+      <w:r>
+        <w:rPr>
+          <w:sz w:val="24"/>
+          <w:szCs w:val="24"/>
+        </w:rPr>
+        <w:t xml:space="preserve">πολύ </w:t>
+      </w:r>
+      <w:r>
+        <w:rPr>
+          <w:sz w:val="24"/>
+          <w:szCs w:val="24"/>
+        </w:rPr>
+        <w:t xml:space="preserve">πιο αποτελεσματικό τρόπο όπως θα φανεί </w:t>
+      </w:r>
+      <w:r>
+        <w:rPr>
+          <w:sz w:val="24"/>
+          <w:szCs w:val="24"/>
+        </w:rPr>
+        <w:t>στη πορεία</w:t>
       </w:r>
       <w:r>
         <w:rPr>
@@ -279,68 +403,84 @@
         </w:rPr>
         <w:t>.</w:t>
       </w:r>
-      <w:r>
-        <w:rPr>
-          <w:sz w:val="24"/>
-          <w:szCs w:val="24"/>
-        </w:rPr>
-        <w:t xml:space="preserve"> Το αποτέλεσμα που θα παράξουμε θα λαμβάνει </w:t>
-      </w:r>
-      <w:r>
-        <w:rPr>
-          <w:sz w:val="24"/>
-          <w:szCs w:val="24"/>
-        </w:rPr>
-        <w:t>υπόψη όλες αυτές τις καταγραφές και θα προβλέπει ξεχωριστά ποια προϊόντα θα πουληθ</w:t>
-      </w:r>
-      <w:r>
-        <w:rPr>
-          <w:sz w:val="24"/>
-          <w:szCs w:val="24"/>
-        </w:rPr>
-        <w:t>ούν σε οποιαδήποτε ημερομηνία καθ</w:t>
-      </w:r>
-      <w:r>
-        <w:rPr>
-          <w:sz w:val="24"/>
-          <w:szCs w:val="24"/>
-        </w:rPr>
-        <w:t>ώ</w:t>
-      </w:r>
-      <w:r>
-        <w:rPr>
-          <w:sz w:val="24"/>
-          <w:szCs w:val="24"/>
-        </w:rPr>
-        <w:t xml:space="preserve">ς </w:t>
-      </w:r>
-      <w:r>
-        <w:rPr>
-          <w:sz w:val="24"/>
-          <w:szCs w:val="24"/>
-        </w:rPr>
-        <w:t>τη ποσότη</w:t>
-      </w:r>
-      <w:r>
-        <w:rPr>
-          <w:sz w:val="24"/>
-          <w:szCs w:val="24"/>
-        </w:rPr>
-        <w:t>τα αυτ</w:t>
-      </w:r>
-      <w:r>
-        <w:rPr>
-          <w:sz w:val="24"/>
-          <w:szCs w:val="24"/>
-        </w:rPr>
-        <w:t>ώ</w:t>
-      </w:r>
-      <w:r>
-        <w:rPr>
-          <w:sz w:val="24"/>
-          <w:szCs w:val="24"/>
-        </w:rPr>
-        <w:t>ν.</w:t>
+    </w:p>
+    <w:p>
+      <w:pPr>
+        <w:ind w:left="720"/>
+        <w:rPr>
+          <w:sz w:val="24"/>
+          <w:szCs w:val="24"/>
+        </w:rPr>
+      </w:pPr>
+      <w:r>
+        <w:rPr>
+          <w:sz w:val="24"/>
+          <w:szCs w:val="24"/>
+        </w:rPr>
+        <w:t>Το αποτέλεσμα αυτής της διαδικασίας θα παράξει</w:t>
+      </w:r>
+      <w:r>
+        <w:rPr>
+          <w:sz w:val="24"/>
+          <w:szCs w:val="24"/>
+        </w:rPr>
+        <w:t xml:space="preserve"> για το κάθε προϊον ξεχωριστά</w:t>
+      </w:r>
+      <w:r>
+        <w:rPr>
+          <w:sz w:val="24"/>
+          <w:szCs w:val="24"/>
+        </w:rPr>
+        <w:t xml:space="preserve"> την εκτιμώμενη ποσότητα που πρόκειται να πουληθει</w:t>
+      </w:r>
+      <w:r>
+        <w:rPr>
+          <w:sz w:val="24"/>
+          <w:szCs w:val="24"/>
+        </w:rPr>
+        <w:t xml:space="preserve"> σε μια συγκεκριμένη ημερομηνία. Ο χρήστης θα μπορεί μετα, να εισάγει οποιαδήποτε ημερομηνία θέλει στο μοντέλο καθώς και το προϊον το οποίο τον ενδιαφέρει να προβλέψει και θα λαμβάνει τον εκτιμώμενο αριθμό πωλήσεων</w:t>
+      </w:r>
+      <w:r>
+        <w:rPr>
+          <w:sz w:val="24"/>
+          <w:szCs w:val="24"/>
+        </w:rPr>
+        <w:t xml:space="preserve"> του. Το μοντέλο μας έτσι θα παρέχει τη προοπτική για αποτελεσματικότερη επιχειρηματική στρατηγική καθως και πιο ενημερωμένες </w:t>
+      </w:r>
+      <w:r>
+        <w:rPr>
+          <w:sz w:val="24"/>
+          <w:szCs w:val="24"/>
+        </w:rPr>
+        <w:t xml:space="preserve">επιλογές </w:t>
+      </w:r>
+      <w:r>
+        <w:rPr>
+          <w:sz w:val="24"/>
+          <w:szCs w:val="24"/>
+        </w:rPr>
+        <w:t>αφού ο</w:t>
+      </w:r>
+      <w:r>
+        <w:rPr>
+          <w:sz w:val="24"/>
+          <w:szCs w:val="24"/>
+        </w:rPr>
+        <w:t xml:space="preserve"> χρήστης θα μπορεί να αναμένει</w:t>
+      </w:r>
+      <w:r>
+        <w:rPr>
+          <w:sz w:val="24"/>
+          <w:szCs w:val="24"/>
+        </w:rPr>
+        <w:t xml:space="preserve"> τις κινήσεις της αγοράς</w:t>
+      </w:r>
+      <w:r>
+        <w:rPr>
+          <w:sz w:val="24"/>
+          <w:szCs w:val="24"/>
+        </w:rPr>
+        <w:t>.</w:t>
       </w:r>
     </w:p>
     <w:p>
@@ -369,10 +509,6 @@
     </w:sectPr>
   </w:body>
 </w:document>
-</file>
-
-<file path=word/numbering.xml><?xml version="1.0" encoding="utf-8"?>
-<w:numbering xmlns:wpc="http://schemas.microsoft.com/office/word/2010/wordprocessingCanvas" xmlns:cx="http://schemas.microsoft.com/office/drawing/2014/chartex" xmlns:cx1="http://schemas.microsoft.com/office/drawing/2015/9/8/chartex" xmlns:cx2="http://schemas.microsoft.com/office/drawing/2015/10/21/chartex" xmlns:cx3="http://schemas.microsoft.com/office/drawing/2016/5/9/chartex" xmlns:cx4="http://schemas.microsoft.com/office/drawing/2016/5/10/chartex" xmlns:cx5="http://schemas.microsoft.com/office/drawing/2016/5/11/chartex" xmlns:cx6="http://schemas.microsoft.com/office/drawing/2016/5/12/chartex" xmlns:cx7="http://schemas.microsoft.com/office/drawing/2016/5/13/chartex" xmlns:cx8="http://schemas.microsoft.com/office/drawing/2016/5/14/chartex" xmlns:mc="http://schemas.openxmlformats.org/markup-compatibility/2006" xmlns:aink="http://schemas.microsoft.com/office/drawing/2016/ink" xmlns:am3d="http://schemas.microsoft.com/office/drawing/2017/model3d" xmlns:o="urn:schemas-microsoft-com:office:office" xmlns:oel="http://schemas.microsoft.com/office/2019/extlst" xmlns:r="http://schemas.openxmlformats.org/officeDocument/2006/relationships" xmlns:m="http://schemas.openxmlformats.org/officeDocument/2006/math" xmlns:v="urn:schemas-microsoft-com:vml" xmlns:wp14="http://schemas.microsoft.com/office/word/2010/wordprocessingDrawing" xmlns:wp="http://schemas.openxmlformats.org/drawingml/2006/wordprocessingDrawing" xmlns:w10="urn:schemas-microsoft-com:office:word" xmlns:w="http://schemas.openxmlformats.org/wordprocessingml/2006/main" xmlns:w14="http://schemas.microsoft.com/office/word/2010/wordml" xmlns:w15="http://schemas.microsoft.com/office/word/2012/wordml" xmlns:w16cex="http://schemas.microsoft.com/office/word/2018/wordml/cex" xmlns:w16cid="http://schemas.microsoft.com/office/word/2016/wordml/cid" xmlns:w16="http://schemas.microsoft.com/office/word/2018/wordml" xmlns:w16sdtdh="http://schemas.microsoft.com/office/word/2020/wordml/sdtdatahash" xmlns:w16se="http://schemas.microsoft.com/office/word/2015/wordml/symex" xmlns:wpg="http://schemas.microsoft.com/office/word/2010/wordprocessingGroup" xmlns:wpi="http://schemas.microsoft.com/office/word/2010/wordprocessingInk" xmlns:wne="http://schemas.microsoft.com/office/word/2006/wordml" xmlns:wps="http://schemas.microsoft.com/office/word/2010/wordprocessingShape" mc:Ignorable="w14 w15 w16se w16cid w16 w16cex w16sdtdh wp14"/>
 </file>
 
 <file path=word/styles.xml><?xml version="1.0" encoding="utf-8"?>
@@ -498,6 +634,7 @@
     <w:lsdException w:name="HTML Sample" w:semiHidden="1" w:unhideWhenUsed="1"/>
     <w:lsdException w:name="HTML Typewriter" w:semiHidden="1" w:unhideWhenUsed="1"/>
     <w:lsdException w:name="HTML Variable" w:semiHidden="1" w:unhideWhenUsed="1"/>
+    <w:lsdException w:name="Normal Table" w:semiHidden="1" w:unhideWhenUsed="1"/>
     <w:lsdException w:name="annotation subject" w:semiHidden="1" w:unhideWhenUsed="1"/>
     <w:lsdException w:name="No List" w:semiHidden="1" w:unhideWhenUsed="1"/>
     <w:lsdException w:name="Outline List 1" w:semiHidden="1" w:unhideWhenUsed="1"/>
@@ -540,8 +677,11 @@
     <w:lsdException w:name="Table Contemporary" w:semiHidden="1" w:unhideWhenUsed="1"/>
     <w:lsdException w:name="Table Elegant" w:semiHidden="1" w:unhideWhenUsed="1"/>
     <w:lsdException w:name="Table Professional" w:semiHidden="1" w:unhideWhenUsed="1"/>
+    <w:lsdException w:name="Table Subtle 1" w:semiHidden="1" w:unhideWhenUsed="1"/>
     <w:lsdException w:name="Table Subtle 2" w:semiHidden="1" w:unhideWhenUsed="1"/>
     <w:lsdException w:name="Table Web 1" w:semiHidden="1" w:unhideWhenUsed="1"/>
+    <w:lsdException w:name="Table Web 2" w:semiHidden="1" w:unhideWhenUsed="1"/>
+    <w:lsdException w:name="Table Web 3" w:semiHidden="1" w:unhideWhenUsed="1"/>
     <w:lsdException w:name="Balloon Text" w:semiHidden="1" w:unhideWhenUsed="1"/>
     <w:lsdException w:name="Table Grid" w:uiPriority="39"/>
     <w:lsdException w:name="Table Theme" w:semiHidden="1" w:unhideWhenUsed="1"/>

</xml_diff>